<commit_message>
All set to make changes to competition_player and test performance results
        * also made some cleanup and removed irrelevant files

Signed-off-by: Yoni Bettan <ybettan@redhat.com>
</commit_message>
<xml_diff>
--- a/hw2/AI_HW2.docx
+++ b/hw2/AI_HW2.docx
@@ -1268,7 +1268,7 @@
           <v:shape id="_x0000_i1025" type="#_x0000_t75" style="width:377.3pt;height:80.05pt" o:ole="">
             <v:imagedata r:id="rId10" o:title=""/>
           </v:shape>
-          <o:OLEObject Type="Embed" ProgID="Equation.DSMT4" ShapeID="_x0000_i1025" DrawAspect="Content" ObjectID="_1575738135" r:id="rId11"/>
+          <o:OLEObject Type="Embed" ProgID="Equation.DSMT4" ShapeID="_x0000_i1025" DrawAspect="Content" ObjectID="_1575876695" r:id="rId11"/>
         </w:object>
       </w:r>
       <w:r>
@@ -1314,7 +1314,7 @@
           <v:shape id="_x0000_i1026" type="#_x0000_t75" style="width:146.9pt;height:70.25pt" o:ole="">
             <v:imagedata r:id="rId12" o:title=""/>
           </v:shape>
-          <o:OLEObject Type="Embed" ProgID="Equation.DSMT4" ShapeID="_x0000_i1026" DrawAspect="Content" ObjectID="_1575738136" r:id="rId13"/>
+          <o:OLEObject Type="Embed" ProgID="Equation.DSMT4" ShapeID="_x0000_i1026" DrawAspect="Content" ObjectID="_1575876696" r:id="rId13"/>
         </w:object>
       </w:r>
     </w:p>
@@ -1361,7 +1361,7 @@
           <v:shape id="_x0000_i1027" type="#_x0000_t75" style="width:343.85pt;height:20.15pt" o:ole="">
             <v:imagedata r:id="rId14" o:title=""/>
           </v:shape>
-          <o:OLEObject Type="Embed" ProgID="Equation.DSMT4" ShapeID="_x0000_i1027" DrawAspect="Content" ObjectID="_1575738137" r:id="rId15"/>
+          <o:OLEObject Type="Embed" ProgID="Equation.DSMT4" ShapeID="_x0000_i1027" DrawAspect="Content" ObjectID="_1575876697" r:id="rId15"/>
         </w:object>
       </w:r>
       <w:r>
@@ -1411,7 +1411,7 @@
           <v:shape id="_x0000_i1028" type="#_x0000_t75" style="width:108.85pt;height:16.15pt" o:ole="">
             <v:imagedata r:id="rId16" o:title=""/>
           </v:shape>
-          <o:OLEObject Type="Embed" ProgID="Equation.DSMT4" ShapeID="_x0000_i1028" DrawAspect="Content" ObjectID="_1575738138" r:id="rId17"/>
+          <o:OLEObject Type="Embed" ProgID="Equation.DSMT4" ShapeID="_x0000_i1028" DrawAspect="Content" ObjectID="_1575876698" r:id="rId17"/>
         </w:object>
       </w:r>
     </w:p>
@@ -1458,7 +1458,7 @@
           <v:shape id="_x0000_i1029" type="#_x0000_t75" style="width:170.5pt;height:16.15pt" o:ole="">
             <v:imagedata r:id="rId18" o:title=""/>
           </v:shape>
-          <o:OLEObject Type="Embed" ProgID="Equation.DSMT4" ShapeID="_x0000_i1029" DrawAspect="Content" ObjectID="_1575738139" r:id="rId19"/>
+          <o:OLEObject Type="Embed" ProgID="Equation.DSMT4" ShapeID="_x0000_i1029" DrawAspect="Content" ObjectID="_1575876699" r:id="rId19"/>
         </w:object>
       </w:r>
     </w:p>
@@ -1931,7 +1931,6 @@
       <w:pPr>
         <w:bidi/>
         <w:rPr>
-          <w:rFonts w:hint="cs"/>
           <w:rtl/>
         </w:rPr>
       </w:pPr>
@@ -2193,9 +2192,6 @@
           <w:numId w:val="8"/>
         </w:numPr>
         <w:bidi/>
-        <w:rPr>
-          <w:rFonts w:hint="cs"/>
-        </w:rPr>
       </w:pPr>
       <w:r>
         <w:rPr>
@@ -2210,7 +2206,6 @@
         <w:pStyle w:val="a3"/>
         <w:bidi/>
         <w:rPr>
-          <w:rFonts w:hint="cs"/>
           <w:rtl/>
         </w:rPr>
       </w:pPr>
@@ -2616,7 +2611,7 @@
           <v:shape id="_x0000_i1030" type="#_x0000_t75" style="width:24.2pt;height:13.8pt" o:ole="">
             <v:imagedata r:id="rId22" o:title=""/>
           </v:shape>
-          <o:OLEObject Type="Embed" ProgID="Equation.DSMT4" ShapeID="_x0000_i1030" DrawAspect="Content" ObjectID="_1575738140" r:id="rId23"/>
+          <o:OLEObject Type="Embed" ProgID="Equation.DSMT4" ShapeID="_x0000_i1030" DrawAspect="Content" ObjectID="_1575876700" r:id="rId23"/>
         </w:object>
       </w:r>
       <w:r>
@@ -2907,7 +2902,7 @@
           <v:shape id="_x0000_i1031" type="#_x0000_t75" style="width:39.75pt;height:13.8pt" o:ole="">
             <v:imagedata r:id="rId24" o:title=""/>
           </v:shape>
-          <o:OLEObject Type="Embed" ProgID="Equation.DSMT4" ShapeID="_x0000_i1031" DrawAspect="Content" ObjectID="_1575738141" r:id="rId25"/>
+          <o:OLEObject Type="Embed" ProgID="Equation.DSMT4" ShapeID="_x0000_i1031" DrawAspect="Content" ObjectID="_1575876701" r:id="rId25"/>
         </w:object>
       </w:r>
       <w:r>
@@ -3043,7 +3038,7 @@
         <w:pStyle w:val="a3"/>
         <w:bidi/>
         <w:rPr>
-          <w:rFonts w:eastAsiaTheme="minorEastAsia" w:hint="cs"/>
+          <w:rFonts w:eastAsiaTheme="minorEastAsia"/>
           <w:rtl/>
         </w:rPr>
       </w:pPr>
@@ -3252,65 +3247,6 @@
     </w:p>
     <w:p>
       <w:pPr>
-        <w:bidi/>
-        <w:rPr>
-          <w:rtl/>
-        </w:rPr>
-      </w:pPr>
-    </w:p>
-    <w:p>
-      <w:pPr>
-        <w:bidi/>
-        <w:rPr>
-          <w:rtl/>
-        </w:rPr>
-      </w:pPr>
-    </w:p>
-    <w:p>
-      <w:pPr>
-        <w:bidi/>
-        <w:rPr>
-          <w:rtl/>
-        </w:rPr>
-      </w:pPr>
-    </w:p>
-    <w:p>
-      <w:pPr>
-        <w:bidi/>
-      </w:pPr>
-    </w:p>
-    <w:p>
-      <w:pPr>
-        <w:bidi/>
-        <w:rPr>
-          <w:rtl/>
-        </w:rPr>
-      </w:pPr>
-    </w:p>
-    <w:p>
-      <w:pPr>
-        <w:bidi/>
-        <w:rPr>
-          <w:rFonts w:hint="cs"/>
-          <w:rtl/>
-        </w:rPr>
-      </w:pPr>
-      <w:r>
-        <w:rPr>
-          <w:rtl/>
-        </w:rPr>
-        <w:t xml:space="preserve">נתחיל </w:t>
-      </w:r>
-      <w:r>
-        <w:rPr>
-          <w:rFonts w:hint="cs"/>
-          <w:rtl/>
-        </w:rPr>
-        <w:t>בניתוח התוצאות.</w:t>
-      </w:r>
-    </w:p>
-    <w:p>
-      <w:pPr>
         <w:pStyle w:val="a3"/>
         <w:numPr>
           <w:ilvl w:val="0"/>
@@ -3318,52 +3254,32 @@
         </w:numPr>
         <w:bidi/>
         <w:rPr>
-          <w:rtl/>
-        </w:rPr>
-      </w:pPr>
-      <w:r>
-        <w:rPr>
-          <w:rFonts w:hint="cs"/>
-          <w:rtl/>
-        </w:rPr>
-        <w:t xml:space="preserve">נציין ש- </w:t>
-      </w:r>
-      <w:r>
-        <w:t>simple, min_max_ and alpha_beta</w:t>
-      </w:r>
-      <w:r>
-        <w:rPr>
-          <w:rFonts w:hint="cs"/>
-          <w:rtl/>
-        </w:rPr>
-        <w:t xml:space="preserve"> פועלות כולן עם אותה יוריסטיקה בסיסית של </w:t>
-      </w:r>
-      <w:r>
-        <w:t>simple</w:t>
-      </w:r>
-      <w:r>
-        <w:rPr>
-          <w:rFonts w:hint="cs"/>
-          <w:rtl/>
-        </w:rPr>
-        <w:t xml:space="preserve">, אך לעומתם ל- </w:t>
-      </w:r>
-      <w:r>
-        <w:t>better</w:t>
-      </w:r>
-      <w:r>
-        <w:rPr>
-          <w:rFonts w:hint="cs"/>
-          <w:rtl/>
-        </w:rPr>
-        <w:t xml:space="preserve"> יש יוריסטיקה חכמה יותר </w:t>
-      </w:r>
-      <w:r>
-        <w:rPr>
-          <w:rFonts w:hint="cs"/>
-          <w:rtl/>
-        </w:rPr>
-        <w:t>ובנוסף מתחזקת ספר פתיחות.</w:t>
+          <w:rFonts w:hint="cs"/>
+          <w:color w:val="FF0000"/>
+        </w:rPr>
+      </w:pPr>
+      <w:r>
+        <w:rPr>
+          <w:rFonts w:hint="cs"/>
+          <w:color w:val="FF0000"/>
+          <w:rtl/>
+        </w:rPr>
+        <w:t xml:space="preserve">קיים סיכוי (קטן) שקובץ ה- </w:t>
+      </w:r>
+      <w:r>
+        <w:rPr>
+          <w:rFonts w:hint="cs"/>
+          <w:color w:val="FF0000"/>
+        </w:rPr>
+        <w:t>CSV</w:t>
+      </w:r>
+      <w:r>
+        <w:rPr>
+          <w:rFonts w:hint="cs"/>
+          <w:color w:val="FF0000"/>
+          <w:rtl/>
+        </w:rPr>
+        <w:t xml:space="preserve"> שהגשנו שונה במעט מהגרף הנ"ל וזאת מכיוון שיתכן שבטעות דרסנו את הקובץ עם ריצה חדשה שהורצה בהמשך במטרה לשפר את האלגוריתמים.</w:t>
       </w:r>
     </w:p>
     <w:p>
@@ -3374,38 +3290,75 @@
           <w:numId w:val="5"/>
         </w:numPr>
         <w:bidi/>
-      </w:pPr>
-      <w:r>
-        <w:rPr>
-          <w:rFonts w:hint="cs"/>
-          <w:rtl/>
-        </w:rPr>
-        <w:t xml:space="preserve">התוצאות ברובן תואמות את הצפיות למעט העובדה שנראה ש- </w:t>
-      </w:r>
-      <w:r>
-        <w:t>min_max</w:t>
-      </w:r>
-      <w:r>
-        <w:rPr>
-          <w:rFonts w:hint="cs"/>
-          <w:rtl/>
-        </w:rPr>
-        <w:t xml:space="preserve"> משחק טוב יותר מ-</w:t>
-      </w:r>
-      <w:r>
-        <w:t>alpha_beta</w:t>
-      </w:r>
-      <w:r>
-        <w:rPr>
-          <w:rFonts w:hint="cs"/>
-          <w:rtl/>
-        </w:rPr>
-        <w:t>, דבר שלכאורה מנוגד לאינסטינקט הראשוני שלנו.</w:t>
-      </w:r>
-    </w:p>
-    <w:p>
-      <w:pPr>
-        <w:bidi/>
+        <w:rPr>
+          <w:color w:val="FF0000"/>
+          <w:rtl/>
+        </w:rPr>
+      </w:pPr>
+      <w:r>
+        <w:rPr>
+          <w:rFonts w:hint="cs"/>
+          <w:color w:val="FF0000"/>
+          <w:rtl/>
+        </w:rPr>
+        <w:t xml:space="preserve">במידה ותרצו לראות לכך הוכחה הקובץ </w:t>
+      </w:r>
+      <w:r>
+        <w:rPr>
+          <w:rFonts w:hint="cs"/>
+          <w:b/>
+          <w:bCs/>
+          <w:color w:val="FF0000"/>
+          <w:u w:val="single"/>
+          <w:rtl/>
+        </w:rPr>
+        <w:t xml:space="preserve">כן קיים אצלנו </w:t>
+      </w:r>
+      <w:r>
+        <w:rPr>
+          <w:rFonts w:hint="cs"/>
+          <w:color w:val="FF0000"/>
+          <w:rtl/>
+        </w:rPr>
+        <w:t xml:space="preserve">באחד מה- </w:t>
+      </w:r>
+      <w:r>
+        <w:rPr>
+          <w:color w:val="FF0000"/>
+        </w:rPr>
+        <w:t>commits</w:t>
+      </w:r>
+      <w:r>
+        <w:rPr>
+          <w:rFonts w:hint="cs"/>
+          <w:color w:val="FF0000"/>
+          <w:rtl/>
+        </w:rPr>
+        <w:t xml:space="preserve"> וניתן לאתרו במידת הצורך</w:t>
+      </w:r>
+    </w:p>
+    <w:p>
+      <w:pPr>
+        <w:bidi/>
+        <w:rPr>
+          <w:rtl/>
+        </w:rPr>
+      </w:pPr>
+    </w:p>
+    <w:p>
+      <w:pPr>
+        <w:bidi/>
+        <w:rPr>
+          <w:rtl/>
+        </w:rPr>
+      </w:pPr>
+    </w:p>
+    <w:p>
+      <w:pPr>
+        <w:bidi/>
+        <w:rPr>
+          <w:rtl/>
+        </w:rPr>
       </w:pPr>
       <w:bookmarkStart w:id="0" w:name="_GoBack"/>
       <w:bookmarkEnd w:id="0"/>
@@ -3414,7 +3367,148 @@
       <w:pPr>
         <w:bidi/>
         <w:rPr>
-          <w:rFonts w:hint="cs"/>
+          <w:rtl/>
+        </w:rPr>
+      </w:pPr>
+    </w:p>
+    <w:p>
+      <w:pPr>
+        <w:bidi/>
+      </w:pPr>
+    </w:p>
+    <w:p>
+      <w:pPr>
+        <w:bidi/>
+        <w:rPr>
+          <w:rtl/>
+        </w:rPr>
+      </w:pPr>
+    </w:p>
+    <w:p>
+      <w:pPr>
+        <w:bidi/>
+        <w:rPr>
+          <w:rtl/>
+        </w:rPr>
+      </w:pPr>
+      <w:r>
+        <w:rPr>
+          <w:rtl/>
+        </w:rPr>
+        <w:lastRenderedPageBreak/>
+        <w:t xml:space="preserve">נתחיל </w:t>
+      </w:r>
+      <w:r>
+        <w:rPr>
+          <w:rFonts w:hint="cs"/>
+          <w:rtl/>
+        </w:rPr>
+        <w:t>בניתוח התוצאות.</w:t>
+      </w:r>
+    </w:p>
+    <w:p>
+      <w:pPr>
+        <w:pStyle w:val="a3"/>
+        <w:numPr>
+          <w:ilvl w:val="0"/>
+          <w:numId w:val="5"/>
+        </w:numPr>
+        <w:bidi/>
+        <w:rPr>
+          <w:rtl/>
+        </w:rPr>
+      </w:pPr>
+      <w:r>
+        <w:rPr>
+          <w:rFonts w:hint="cs"/>
+          <w:rtl/>
+        </w:rPr>
+        <w:t xml:space="preserve">נציין ש- </w:t>
+      </w:r>
+      <w:r>
+        <w:t>simple, min_max_ and alpha_beta</w:t>
+      </w:r>
+      <w:r>
+        <w:rPr>
+          <w:rFonts w:hint="cs"/>
+          <w:rtl/>
+        </w:rPr>
+        <w:t xml:space="preserve"> פועלות כולן עם אותה יוריסטיקה בסיסית של </w:t>
+      </w:r>
+      <w:r>
+        <w:t>simple</w:t>
+      </w:r>
+      <w:r>
+        <w:rPr>
+          <w:rFonts w:hint="cs"/>
+          <w:rtl/>
+        </w:rPr>
+        <w:t xml:space="preserve">, אך לעומתם ל- </w:t>
+      </w:r>
+      <w:r>
+        <w:t>better</w:t>
+      </w:r>
+      <w:r>
+        <w:rPr>
+          <w:rFonts w:hint="cs"/>
+          <w:rtl/>
+        </w:rPr>
+        <w:t xml:space="preserve"> יש יוריסטיקה חכמה יותר </w:t>
+      </w:r>
+      <w:r>
+        <w:rPr>
+          <w:rFonts w:hint="cs"/>
+          <w:rtl/>
+        </w:rPr>
+        <w:t>ובנוסף מתחזקת ספר פתיחות.</w:t>
+      </w:r>
+    </w:p>
+    <w:p>
+      <w:pPr>
+        <w:pStyle w:val="a3"/>
+        <w:numPr>
+          <w:ilvl w:val="0"/>
+          <w:numId w:val="5"/>
+        </w:numPr>
+        <w:bidi/>
+      </w:pPr>
+      <w:r>
+        <w:rPr>
+          <w:rFonts w:hint="cs"/>
+          <w:rtl/>
+        </w:rPr>
+        <w:t xml:space="preserve">התוצאות ברובן תואמות את הצפיות למעט העובדה שנראה ש- </w:t>
+      </w:r>
+      <w:r>
+        <w:t>min_max</w:t>
+      </w:r>
+      <w:r>
+        <w:rPr>
+          <w:rFonts w:hint="cs"/>
+          <w:rtl/>
+        </w:rPr>
+        <w:t xml:space="preserve"> משחק טוב יותר מ-</w:t>
+      </w:r>
+      <w:r>
+        <w:t>alpha_beta</w:t>
+      </w:r>
+      <w:r>
+        <w:rPr>
+          <w:rFonts w:hint="cs"/>
+          <w:rtl/>
+        </w:rPr>
+        <w:t>, דבר שלכאורה מנוגד לאינסטינקט הראשוני שלנו.</w:t>
+      </w:r>
+    </w:p>
+    <w:p>
+      <w:pPr>
+        <w:bidi/>
+      </w:pPr>
+    </w:p>
+    <w:p>
+      <w:pPr>
+        <w:bidi/>
+        <w:rPr>
           <w:b/>
           <w:bCs/>
           <w:u w:val="single"/>
@@ -3427,7 +3521,6 @@
           <w:bCs/>
           <w:u w:val="single"/>
         </w:rPr>
-        <w:lastRenderedPageBreak/>
         <w:t>Simple</w:t>
       </w:r>
       <w:r>
@@ -3506,7 +3599,6 @@
       <w:pPr>
         <w:bidi/>
         <w:rPr>
-          <w:rFonts w:hint="cs"/>
           <w:rtl/>
         </w:rPr>
       </w:pPr>
@@ -3608,7 +3700,6 @@
       <w:pPr>
         <w:bidi/>
         <w:rPr>
-          <w:rFonts w:hint="cs"/>
           <w:b/>
           <w:bCs/>
           <w:u w:val="single"/>
@@ -3638,7 +3729,6 @@
       <w:pPr>
         <w:bidi/>
         <w:rPr>
-          <w:rFonts w:hint="cs"/>
           <w:rtl/>
         </w:rPr>
       </w:pPr>
@@ -3694,7 +3784,6 @@
       <w:pPr>
         <w:bidi/>
         <w:rPr>
-          <w:rFonts w:hint="cs"/>
           <w:rtl/>
         </w:rPr>
       </w:pPr>
@@ -3819,7 +3908,6 @@
       <w:pPr>
         <w:bidi/>
         <w:rPr>
-          <w:rFonts w:hint="cs"/>
           <w:rtl/>
         </w:rPr>
       </w:pPr>
@@ -3882,7 +3970,6 @@
       <w:pPr>
         <w:bidi/>
         <w:rPr>
-          <w:rFonts w:hint="cs"/>
           <w:rtl/>
         </w:rPr>
       </w:pPr>
@@ -3908,7 +3995,6 @@
       <w:pPr>
         <w:bidi/>
         <w:rPr>
-          <w:rFonts w:hint="cs"/>
           <w:rtl/>
         </w:rPr>
       </w:pPr>
@@ -3983,7 +4069,6 @@
       <w:pPr>
         <w:bidi/>
         <w:rPr>
-          <w:rFonts w:hint="cs"/>
           <w:rtl/>
         </w:rPr>
       </w:pPr>
@@ -4025,10 +4110,10 @@
           <w:position w:val="-6"/>
         </w:rPr>
         <w:object w:dxaOrig="600" w:dyaOrig="279">
-          <v:shape id="_x0000_i1034" type="#_x0000_t75" style="width:29.95pt;height:13.8pt" o:ole="">
+          <v:shape id="_x0000_i1032" type="#_x0000_t75" style="width:29.95pt;height:13.8pt" o:ole="">
             <v:imagedata r:id="rId28" o:title=""/>
           </v:shape>
-          <o:OLEObject Type="Embed" ProgID="Equation.DSMT4" ShapeID="_x0000_i1034" DrawAspect="Content" ObjectID="_1575738142" r:id="rId29"/>
+          <o:OLEObject Type="Embed" ProgID="Equation.DSMT4" ShapeID="_x0000_i1032" DrawAspect="Content" ObjectID="_1575876702" r:id="rId29"/>
         </w:object>
       </w:r>
       <w:r>

</xml_diff>

<commit_message>
Bug repaired on min_max_player and alpha_beta_player:
        * if only 1 move was available the move were returned and skips
          the time management before returning

Signed-off-by: Yoni Bettan <ybettan@redhat.com>
</commit_message>
<xml_diff>
--- a/hw2/AI_HW2.docx
+++ b/hw2/AI_HW2.docx
@@ -1268,7 +1268,7 @@
           <v:shape id="_x0000_i1025" type="#_x0000_t75" style="width:377.3pt;height:80.05pt" o:ole="">
             <v:imagedata r:id="rId10" o:title=""/>
           </v:shape>
-          <o:OLEObject Type="Embed" ProgID="Equation.DSMT4" ShapeID="_x0000_i1025" DrawAspect="Content" ObjectID="_1575876695" r:id="rId11"/>
+          <o:OLEObject Type="Embed" ProgID="Equation.DSMT4" ShapeID="_x0000_i1025" DrawAspect="Content" ObjectID="_1575893600" r:id="rId11"/>
         </w:object>
       </w:r>
       <w:r>
@@ -1314,7 +1314,7 @@
           <v:shape id="_x0000_i1026" type="#_x0000_t75" style="width:146.9pt;height:70.25pt" o:ole="">
             <v:imagedata r:id="rId12" o:title=""/>
           </v:shape>
-          <o:OLEObject Type="Embed" ProgID="Equation.DSMT4" ShapeID="_x0000_i1026" DrawAspect="Content" ObjectID="_1575876696" r:id="rId13"/>
+          <o:OLEObject Type="Embed" ProgID="Equation.DSMT4" ShapeID="_x0000_i1026" DrawAspect="Content" ObjectID="_1575893601" r:id="rId13"/>
         </w:object>
       </w:r>
     </w:p>
@@ -1361,7 +1361,7 @@
           <v:shape id="_x0000_i1027" type="#_x0000_t75" style="width:343.85pt;height:20.15pt" o:ole="">
             <v:imagedata r:id="rId14" o:title=""/>
           </v:shape>
-          <o:OLEObject Type="Embed" ProgID="Equation.DSMT4" ShapeID="_x0000_i1027" DrawAspect="Content" ObjectID="_1575876697" r:id="rId15"/>
+          <o:OLEObject Type="Embed" ProgID="Equation.DSMT4" ShapeID="_x0000_i1027" DrawAspect="Content" ObjectID="_1575893602" r:id="rId15"/>
         </w:object>
       </w:r>
       <w:r>
@@ -1411,7 +1411,7 @@
           <v:shape id="_x0000_i1028" type="#_x0000_t75" style="width:108.85pt;height:16.15pt" o:ole="">
             <v:imagedata r:id="rId16" o:title=""/>
           </v:shape>
-          <o:OLEObject Type="Embed" ProgID="Equation.DSMT4" ShapeID="_x0000_i1028" DrawAspect="Content" ObjectID="_1575876698" r:id="rId17"/>
+          <o:OLEObject Type="Embed" ProgID="Equation.DSMT4" ShapeID="_x0000_i1028" DrawAspect="Content" ObjectID="_1575893603" r:id="rId17"/>
         </w:object>
       </w:r>
     </w:p>
@@ -1458,7 +1458,7 @@
           <v:shape id="_x0000_i1029" type="#_x0000_t75" style="width:170.5pt;height:16.15pt" o:ole="">
             <v:imagedata r:id="rId18" o:title=""/>
           </v:shape>
-          <o:OLEObject Type="Embed" ProgID="Equation.DSMT4" ShapeID="_x0000_i1029" DrawAspect="Content" ObjectID="_1575876699" r:id="rId19"/>
+          <o:OLEObject Type="Embed" ProgID="Equation.DSMT4" ShapeID="_x0000_i1029" DrawAspect="Content" ObjectID="_1575893604" r:id="rId19"/>
         </w:object>
       </w:r>
     </w:p>
@@ -2611,7 +2611,7 @@
           <v:shape id="_x0000_i1030" type="#_x0000_t75" style="width:24.2pt;height:13.8pt" o:ole="">
             <v:imagedata r:id="rId22" o:title=""/>
           </v:shape>
-          <o:OLEObject Type="Embed" ProgID="Equation.DSMT4" ShapeID="_x0000_i1030" DrawAspect="Content" ObjectID="_1575876700" r:id="rId23"/>
+          <o:OLEObject Type="Embed" ProgID="Equation.DSMT4" ShapeID="_x0000_i1030" DrawAspect="Content" ObjectID="_1575893605" r:id="rId23"/>
         </w:object>
       </w:r>
       <w:r>
@@ -2902,7 +2902,7 @@
           <v:shape id="_x0000_i1031" type="#_x0000_t75" style="width:39.75pt;height:13.8pt" o:ole="">
             <v:imagedata r:id="rId24" o:title=""/>
           </v:shape>
-          <o:OLEObject Type="Embed" ProgID="Equation.DSMT4" ShapeID="_x0000_i1031" DrawAspect="Content" ObjectID="_1575876701" r:id="rId25"/>
+          <o:OLEObject Type="Embed" ProgID="Equation.DSMT4" ShapeID="_x0000_i1031" DrawAspect="Content" ObjectID="_1575893606" r:id="rId25"/>
         </w:object>
       </w:r>
       <w:r>
@@ -3103,24 +3103,21 @@
       </w:pPr>
       <w:r>
         <w:rPr>
-          <w:rFonts w:eastAsiaTheme="minorEastAsia" w:hint="cs"/>
           <w:noProof/>
-          <w:rtl/>
-          <w:lang w:val="he-IL"/>
         </w:rPr>
         <w:drawing>
-          <wp:anchor distT="0" distB="0" distL="114300" distR="114300" simplePos="0" relativeHeight="251664384" behindDoc="0" locked="0" layoutInCell="1" allowOverlap="1">
+          <wp:anchor distT="0" distB="0" distL="114300" distR="114300" simplePos="0" relativeHeight="251667456" behindDoc="0" locked="0" layoutInCell="1" allowOverlap="1">
             <wp:simplePos x="0" y="0"/>
             <wp:positionH relativeFrom="margin">
-              <wp:posOffset>-115519</wp:posOffset>
+              <wp:align>left</wp:align>
             </wp:positionH>
             <wp:positionV relativeFrom="paragraph">
-              <wp:posOffset>282296</wp:posOffset>
+              <wp:posOffset>304470</wp:posOffset>
             </wp:positionV>
-            <wp:extent cx="3306445" cy="2524760"/>
-            <wp:effectExtent l="38100" t="38100" r="103505" b="104140"/>
+            <wp:extent cx="3247390" cy="2439670"/>
+            <wp:effectExtent l="38100" t="38100" r="86360" b="93980"/>
             <wp:wrapSquare wrapText="bothSides"/>
-            <wp:docPr id="1" name="תמונה 1"/>
+            <wp:docPr id="6" name="תמונה 6"/>
             <wp:cNvGraphicFramePr>
               <a:graphicFrameLocks xmlns:a="http://schemas.openxmlformats.org/drawingml/2006/main" noChangeAspect="1"/>
             </wp:cNvGraphicFramePr>
@@ -3128,7 +3125,7 @@
               <a:graphicData uri="http://schemas.openxmlformats.org/drawingml/2006/picture">
                 <pic:pic xmlns:pic="http://schemas.openxmlformats.org/drawingml/2006/picture">
                   <pic:nvPicPr>
-                    <pic:cNvPr id="0" name="Picture 9"/>
+                    <pic:cNvPr id="0" name="Picture 10"/>
                     <pic:cNvPicPr>
                       <a:picLocks noChangeAspect="1" noChangeArrowheads="1"/>
                     </pic:cNvPicPr>
@@ -3149,7 +3146,7 @@
                   <pic:spPr bwMode="auto">
                     <a:xfrm>
                       <a:off x="0" y="0"/>
-                      <a:ext cx="3306445" cy="2524760"/>
+                      <a:ext cx="3254881" cy="2445421"/>
                     </a:xfrm>
                     <a:prstGeom prst="rect">
                       <a:avLst/>
@@ -3183,18 +3180,18 @@
           <w:noProof/>
         </w:rPr>
         <w:drawing>
-          <wp:anchor distT="0" distB="0" distL="114300" distR="114300" simplePos="0" relativeHeight="251666432" behindDoc="0" locked="0" layoutInCell="1" allowOverlap="1" wp14:anchorId="3314CEEA" wp14:editId="2F82574D">
+          <wp:anchor distT="0" distB="0" distL="114300" distR="114300" simplePos="0" relativeHeight="251666432" behindDoc="0" locked="0" layoutInCell="1" allowOverlap="1" wp14:anchorId="1E625CB5" wp14:editId="53EF5056">
             <wp:simplePos x="0" y="0"/>
-            <wp:positionH relativeFrom="margin">
-              <wp:posOffset>3450793</wp:posOffset>
+            <wp:positionH relativeFrom="column">
+              <wp:posOffset>3529381</wp:posOffset>
             </wp:positionH>
             <wp:positionV relativeFrom="paragraph">
-              <wp:posOffset>312369</wp:posOffset>
+              <wp:posOffset>304521</wp:posOffset>
             </wp:positionV>
-            <wp:extent cx="3437890" cy="1094105"/>
-            <wp:effectExtent l="38100" t="38100" r="86360" b="86995"/>
+            <wp:extent cx="3261995" cy="1170940"/>
+            <wp:effectExtent l="38100" t="38100" r="90805" b="86360"/>
             <wp:wrapSquare wrapText="bothSides"/>
-            <wp:docPr id="3" name="תמונה 3"/>
+            <wp:docPr id="5" name="תמונה 5"/>
             <wp:cNvGraphicFramePr>
               <a:graphicFrameLocks xmlns:a="http://schemas.openxmlformats.org/drawingml/2006/main" noChangeAspect="1"/>
             </wp:cNvGraphicFramePr>
@@ -3214,7 +3211,7 @@
                   <pic:spPr>
                     <a:xfrm>
                       <a:off x="0" y="0"/>
-                      <a:ext cx="3437890" cy="1094105"/>
+                      <a:ext cx="3261995" cy="1170940"/>
                     </a:xfrm>
                     <a:prstGeom prst="rect">
                       <a:avLst/>
@@ -3254,32 +3251,68 @@
         </w:numPr>
         <w:bidi/>
         <w:rPr>
-          <w:rFonts w:hint="cs"/>
-          <w:color w:val="FF0000"/>
-        </w:rPr>
-      </w:pPr>
-      <w:r>
-        <w:rPr>
-          <w:rFonts w:hint="cs"/>
-          <w:color w:val="FF0000"/>
-          <w:rtl/>
-        </w:rPr>
-        <w:t xml:space="preserve">קיים סיכוי (קטן) שקובץ ה- </w:t>
-      </w:r>
-      <w:r>
-        <w:rPr>
-          <w:rFonts w:hint="cs"/>
-          <w:color w:val="FF0000"/>
-        </w:rPr>
-        <w:t>CSV</w:t>
-      </w:r>
-      <w:r>
-        <w:rPr>
-          <w:rFonts w:hint="cs"/>
-          <w:color w:val="FF0000"/>
-          <w:rtl/>
-        </w:rPr>
-        <w:t xml:space="preserve"> שהגשנו שונה במעט מהגרף הנ"ל וזאת מכיוון שיתכן שבטעות דרסנו את הקובץ עם ריצה חדשה שהורצה בהמשך במטרה לשפר את האלגוריתמים.</w:t>
+          <w:rtl/>
+        </w:rPr>
+      </w:pPr>
+      <w:r>
+        <w:rPr>
+          <w:rFonts w:hint="cs"/>
+          <w:rtl/>
+        </w:rPr>
+        <w:t xml:space="preserve">ניתן להתעלם מ- </w:t>
+      </w:r>
+      <w:r>
+        <w:t>competition_player</w:t>
+      </w:r>
+    </w:p>
+    <w:p>
+      <w:pPr>
+        <w:bidi/>
+        <w:rPr>
+          <w:rtl/>
+        </w:rPr>
+      </w:pPr>
+    </w:p>
+    <w:p>
+      <w:pPr>
+        <w:bidi/>
+        <w:rPr>
+          <w:rtl/>
+        </w:rPr>
+      </w:pPr>
+    </w:p>
+    <w:p>
+      <w:pPr>
+        <w:bidi/>
+      </w:pPr>
+    </w:p>
+    <w:p>
+      <w:pPr>
+        <w:bidi/>
+        <w:rPr>
+          <w:rtl/>
+        </w:rPr>
+      </w:pPr>
+    </w:p>
+    <w:p>
+      <w:pPr>
+        <w:bidi/>
+        <w:rPr>
+          <w:rtl/>
+        </w:rPr>
+      </w:pPr>
+      <w:r>
+        <w:rPr>
+          <w:rtl/>
+        </w:rPr>
+        <w:t xml:space="preserve">נתחיל </w:t>
+      </w:r>
+      <w:r>
+        <w:rPr>
+          <w:rFonts w:hint="cs"/>
+          <w:rtl/>
+        </w:rPr>
+        <w:t>בניתוח התוצאות.</w:t>
       </w:r>
     </w:p>
     <w:p>
@@ -3291,119 +3324,52 @@
         </w:numPr>
         <w:bidi/>
         <w:rPr>
-          <w:color w:val="FF0000"/>
-          <w:rtl/>
-        </w:rPr>
-      </w:pPr>
-      <w:r>
-        <w:rPr>
-          <w:rFonts w:hint="cs"/>
-          <w:color w:val="FF0000"/>
-          <w:rtl/>
-        </w:rPr>
-        <w:t xml:space="preserve">במידה ותרצו לראות לכך הוכחה הקובץ </w:t>
-      </w:r>
-      <w:r>
-        <w:rPr>
-          <w:rFonts w:hint="cs"/>
-          <w:b/>
-          <w:bCs/>
-          <w:color w:val="FF0000"/>
-          <w:u w:val="single"/>
-          <w:rtl/>
-        </w:rPr>
-        <w:t xml:space="preserve">כן קיים אצלנו </w:t>
-      </w:r>
-      <w:r>
-        <w:rPr>
-          <w:rFonts w:hint="cs"/>
-          <w:color w:val="FF0000"/>
-          <w:rtl/>
-        </w:rPr>
-        <w:t xml:space="preserve">באחד מה- </w:t>
-      </w:r>
-      <w:r>
-        <w:rPr>
-          <w:color w:val="FF0000"/>
-        </w:rPr>
-        <w:t>commits</w:t>
-      </w:r>
-      <w:r>
-        <w:rPr>
-          <w:rFonts w:hint="cs"/>
-          <w:color w:val="FF0000"/>
-          <w:rtl/>
-        </w:rPr>
-        <w:t xml:space="preserve"> וניתן לאתרו במידת הצורך</w:t>
-      </w:r>
-    </w:p>
-    <w:p>
-      <w:pPr>
-        <w:bidi/>
-        <w:rPr>
-          <w:rtl/>
-        </w:rPr>
-      </w:pPr>
-    </w:p>
-    <w:p>
-      <w:pPr>
-        <w:bidi/>
-        <w:rPr>
-          <w:rtl/>
-        </w:rPr>
-      </w:pPr>
-    </w:p>
-    <w:p>
-      <w:pPr>
-        <w:bidi/>
-        <w:rPr>
-          <w:rtl/>
-        </w:rPr>
-      </w:pPr>
-      <w:bookmarkStart w:id="0" w:name="_GoBack"/>
-      <w:bookmarkEnd w:id="0"/>
-    </w:p>
-    <w:p>
-      <w:pPr>
-        <w:bidi/>
-        <w:rPr>
-          <w:rtl/>
-        </w:rPr>
-      </w:pPr>
-    </w:p>
-    <w:p>
-      <w:pPr>
-        <w:bidi/>
-      </w:pPr>
-    </w:p>
-    <w:p>
-      <w:pPr>
-        <w:bidi/>
-        <w:rPr>
-          <w:rtl/>
-        </w:rPr>
-      </w:pPr>
-    </w:p>
-    <w:p>
-      <w:pPr>
-        <w:bidi/>
-        <w:rPr>
-          <w:rtl/>
-        </w:rPr>
-      </w:pPr>
-      <w:r>
-        <w:rPr>
-          <w:rtl/>
-        </w:rPr>
-        <w:lastRenderedPageBreak/>
-        <w:t xml:space="preserve">נתחיל </w:t>
-      </w:r>
-      <w:r>
-        <w:rPr>
-          <w:rFonts w:hint="cs"/>
-          <w:rtl/>
-        </w:rPr>
-        <w:t>בניתוח התוצאות.</w:t>
+          <w:rtl/>
+        </w:rPr>
+      </w:pPr>
+      <w:r>
+        <w:rPr>
+          <w:rFonts w:hint="cs"/>
+          <w:rtl/>
+        </w:rPr>
+        <w:t xml:space="preserve">נציין ש- </w:t>
+      </w:r>
+      <w:r>
+        <w:t>simple, min_max_ and alpha_beta</w:t>
+      </w:r>
+      <w:r>
+        <w:rPr>
+          <w:rFonts w:hint="cs"/>
+          <w:rtl/>
+        </w:rPr>
+        <w:t xml:space="preserve"> פועלות כולן עם אותה יוריסטיקה בסיסית של </w:t>
+      </w:r>
+      <w:r>
+        <w:t>simple</w:t>
+      </w:r>
+      <w:r>
+        <w:rPr>
+          <w:rFonts w:hint="cs"/>
+          <w:rtl/>
+        </w:rPr>
+        <w:t xml:space="preserve">, אך לעומתם ל- </w:t>
+      </w:r>
+      <w:r>
+        <w:t>better</w:t>
+      </w:r>
+      <w:r>
+        <w:rPr>
+          <w:rFonts w:hint="cs"/>
+          <w:rtl/>
+        </w:rPr>
+        <w:t xml:space="preserve"> יש יוריסטיקה חכמה יותר </w:t>
+      </w:r>
+      <w:r>
+        <w:rPr>
+          <w:rFonts w:hint="cs"/>
+          <w:rtl/>
+        </w:rPr>
+        <w:t>ובנוסף מתחזקת ספר פתיחות.</w:t>
       </w:r>
     </w:p>
     <w:p>
@@ -3414,63 +3380,6 @@
           <w:numId w:val="5"/>
         </w:numPr>
         <w:bidi/>
-        <w:rPr>
-          <w:rtl/>
-        </w:rPr>
-      </w:pPr>
-      <w:r>
-        <w:rPr>
-          <w:rFonts w:hint="cs"/>
-          <w:rtl/>
-        </w:rPr>
-        <w:t xml:space="preserve">נציין ש- </w:t>
-      </w:r>
-      <w:r>
-        <w:t>simple, min_max_ and alpha_beta</w:t>
-      </w:r>
-      <w:r>
-        <w:rPr>
-          <w:rFonts w:hint="cs"/>
-          <w:rtl/>
-        </w:rPr>
-        <w:t xml:space="preserve"> פועלות כולן עם אותה יוריסטיקה בסיסית של </w:t>
-      </w:r>
-      <w:r>
-        <w:t>simple</w:t>
-      </w:r>
-      <w:r>
-        <w:rPr>
-          <w:rFonts w:hint="cs"/>
-          <w:rtl/>
-        </w:rPr>
-        <w:t xml:space="preserve">, אך לעומתם ל- </w:t>
-      </w:r>
-      <w:r>
-        <w:t>better</w:t>
-      </w:r>
-      <w:r>
-        <w:rPr>
-          <w:rFonts w:hint="cs"/>
-          <w:rtl/>
-        </w:rPr>
-        <w:t xml:space="preserve"> יש יוריסטיקה חכמה יותר </w:t>
-      </w:r>
-      <w:r>
-        <w:rPr>
-          <w:rFonts w:hint="cs"/>
-          <w:rtl/>
-        </w:rPr>
-        <w:t>ובנוסף מתחזקת ספר פתיחות.</w:t>
-      </w:r>
-    </w:p>
-    <w:p>
-      <w:pPr>
-        <w:pStyle w:val="a3"/>
-        <w:numPr>
-          <w:ilvl w:val="0"/>
-          <w:numId w:val="5"/>
-        </w:numPr>
-        <w:bidi/>
       </w:pPr>
       <w:r>
         <w:rPr>
@@ -3521,6 +3430,7 @@
           <w:bCs/>
           <w:u w:val="single"/>
         </w:rPr>
+        <w:lastRenderedPageBreak/>
         <w:t>Simple</w:t>
       </w:r>
       <w:r>
@@ -3770,6 +3680,16 @@
         <w:t xml:space="preserve"> ל- </w:t>
       </w:r>
       <w:r>
+        <w:rPr>
+          <w:rFonts w:hint="cs"/>
+          <w:rtl/>
+        </w:rPr>
+        <w:t xml:space="preserve"> </w:t>
+      </w:r>
+      <w:r>
+        <w:t xml:space="preserve"> </w:t>
+      </w:r>
+      <w:r>
         <w:t>alpha_beta</w:t>
       </w:r>
       <w:r>
@@ -3777,6 +3697,13 @@
           <w:rFonts w:hint="cs"/>
           <w:rtl/>
         </w:rPr>
+        <w:t>עבור זמני חישוב גדולים ופחות טוב מהם עבור זמני חישוב קטנים</w:t>
+      </w:r>
+      <w:r>
+        <w:rPr>
+          <w:rFonts w:hint="cs"/>
+          <w:rtl/>
+        </w:rPr>
         <w:t>.</w:t>
       </w:r>
     </w:p>
@@ -3792,7 +3719,35 @@
           <w:rFonts w:hint="cs"/>
           <w:rtl/>
         </w:rPr>
-        <w:t xml:space="preserve">כאשר הזמן המוקצה הינו 2 שניות למהלך נבחין כי </w:t>
+        <w:t xml:space="preserve">כאשר הזמן המוקצה הינו </w:t>
+      </w:r>
+      <w:r>
+        <w:rPr>
+          <w:rFonts w:hint="cs"/>
+          <w:rtl/>
+        </w:rPr>
+        <w:t xml:space="preserve"> </w:t>
+      </w:r>
+      <w:r>
+        <w:rPr>
+          <w:rFonts w:hint="cs"/>
+          <w:rtl/>
+        </w:rPr>
+        <w:t>2</w:t>
+      </w:r>
+      <w:r>
+        <w:rPr>
+          <w:rFonts w:hint="cs"/>
+          <w:rtl/>
+        </w:rPr>
+        <w:t xml:space="preserve"> או 10</w:t>
+      </w:r>
+      <w:r>
+        <w:rPr>
+          <w:rFonts w:hint="cs"/>
+          <w:rtl/>
+        </w:rPr>
+        <w:t xml:space="preserve"> שניות למהלך נבחין כי </w:t>
       </w:r>
       <w:r>
         <w:t>min_max</w:t>
@@ -3832,14 +3787,31 @@
           <w:rFonts w:hint="cs"/>
           <w:rtl/>
         </w:rPr>
-        <w:t xml:space="preserve"> שרואה צעד יחיד קדימה בכל שלב, אך כאשר מגדילים את הזמן למהלך</w:t>
-      </w:r>
-      <w:r>
-        <w:rPr>
-          <w:rFonts w:hint="cs"/>
-          <w:rtl/>
-        </w:rPr>
-        <w:t xml:space="preserve"> ל- 10 שניות </w:t>
+        <w:t xml:space="preserve"> שרואה צעד יחיד קדימה בכל שלב </w:t>
+      </w:r>
+      <w:r>
+        <w:rPr>
+          <w:rFonts w:hint="cs"/>
+          <w:rtl/>
+        </w:rPr>
+        <w:t>ולבסוף עבור זמן ארוך לכל מהלך היוריסטיקה החכמה שבחר</w:t>
+      </w:r>
+      <w:r>
+        <w:rPr>
+          <w:rFonts w:hint="cs"/>
+          <w:rtl/>
+        </w:rPr>
+        <w:t xml:space="preserve">נו גוברת על </w:t>
+      </w:r>
+      <w:r>
+        <w:t>min_max</w:t>
+      </w:r>
+      <w:r>
+        <w:rPr>
+          <w:rFonts w:hint="cs"/>
+          <w:rtl/>
+        </w:rPr>
+        <w:t xml:space="preserve"> אך עדיין פחות טובה מ- </w:t>
       </w:r>
       <w:r>
         <w:t>alpha_beta</w:t>
@@ -3849,17 +3821,7 @@
           <w:rFonts w:hint="cs"/>
           <w:rtl/>
         </w:rPr>
-        <w:t xml:space="preserve"> נפגע כמו שנסביר בהמשך מה שמאפשר ל- </w:t>
-      </w:r>
-      <w:r>
-        <w:t>better</w:t>
-      </w:r>
-      <w:r>
-        <w:rPr>
-          <w:rFonts w:hint="cs"/>
-          <w:rtl/>
-        </w:rPr>
-        <w:t xml:space="preserve"> להשתפר באופן יחסי ולבסוף עבור זמן ארוך לכל מהלך היוריסטיקה החכמה שבחרנו משתווים לאלגוריתמי החיפוש החכמים.</w:t>
+        <w:t>.</w:t>
       </w:r>
     </w:p>
     <w:p>
@@ -3943,7 +3905,21 @@
           <w:rFonts w:hint="cs"/>
           <w:rtl/>
         </w:rPr>
-        <w:t xml:space="preserve"> באופן גורף דבר שלכאורה לא הגיוני שכן ראינו בהרצאה ש- </w:t>
+        <w:t xml:space="preserve"> </w:t>
+      </w:r>
+      <w:r>
+        <w:rPr>
+          <w:rFonts w:hint="cs"/>
+          <w:rtl/>
+        </w:rPr>
+        <w:t xml:space="preserve">עבור 2 ו-10 שניות, </w:t>
+      </w:r>
+      <w:r>
+        <w:rPr>
+          <w:rFonts w:hint="cs"/>
+          <w:rtl/>
+        </w:rPr>
+        <w:t xml:space="preserve">דבר שלכאורה לא הגיוני שכן ראינו בהרצאה ש- </w:t>
       </w:r>
       <w:r>
         <w:t>alpha_beta</w:t>
@@ -4013,7 +3989,63 @@
           <w:rFonts w:hint="cs"/>
           <w:rtl/>
         </w:rPr>
-        <w:t xml:space="preserve"> יתחיל לחשב צעדים קדימה כמעט עד סוף המשחק ולכן עבור יוריטקיה הסופרת את מספר החיילים מכל צבע </w:t>
+        <w:t xml:space="preserve"> יתחיל לחשב צעדים קדימה כמעט עד סוף המשחק ולכן עבור </w:t>
+      </w:r>
+      <w:r>
+        <w:rPr>
+          <w:rFonts w:hint="cs"/>
+          <w:rtl/>
+        </w:rPr>
+        <w:t>ה</w:t>
+      </w:r>
+      <w:r>
+        <w:rPr>
+          <w:rFonts w:hint="cs"/>
+          <w:rtl/>
+        </w:rPr>
+        <w:t>יורי</w:t>
+      </w:r>
+      <w:r>
+        <w:rPr>
+          <w:rFonts w:hint="cs"/>
+          <w:rtl/>
+        </w:rPr>
+        <w:t>ס</w:t>
+      </w:r>
+      <w:r>
+        <w:rPr>
+          <w:rFonts w:hint="cs"/>
+          <w:rtl/>
+        </w:rPr>
+        <w:t>ט</w:t>
+      </w:r>
+      <w:r>
+        <w:rPr>
+          <w:rFonts w:hint="cs"/>
+          <w:rtl/>
+        </w:rPr>
+        <w:t>יק</w:t>
+      </w:r>
+      <w:r>
+        <w:rPr>
+          <w:rFonts w:hint="cs"/>
+          <w:rtl/>
+        </w:rPr>
+        <w:t>ה</w:t>
+      </w:r>
+      <w:r>
+        <w:rPr>
+          <w:rFonts w:hint="cs"/>
+          <w:rtl/>
+        </w:rPr>
+        <w:t xml:space="preserve"> שלו</w:t>
+      </w:r>
+      <w:r>
+        <w:rPr>
+          <w:rFonts w:hint="cs"/>
+          <w:rtl/>
+        </w:rPr>
+        <w:t xml:space="preserve"> הסופרת את מספר החיילים מכל צבע </w:t>
       </w:r>
       <w:r>
         <w:rPr>
@@ -4062,7 +4094,24 @@
           <w:rFonts w:hint="cs"/>
           <w:rtl/>
         </w:rPr>
-        <w:t xml:space="preserve"> מצטמצמים.</w:t>
+        <w:t xml:space="preserve"> מצטמצמים</w:t>
+      </w:r>
+      <w:r>
+        <w:rPr>
+          <w:rFonts w:hint="cs"/>
+          <w:rtl/>
+        </w:rPr>
+        <w:t xml:space="preserve"> ואפילו ניתן יתרון ל- </w:t>
+      </w:r>
+      <w:r>
+        <w:t>alpha_beta</w:t>
+      </w:r>
+      <w:r>
+        <w:rPr>
+          <w:rFonts w:hint="cs"/>
+          <w:rtl/>
+        </w:rPr>
+        <w:t>.</w:t>
       </w:r>
     </w:p>
     <w:p>
@@ -4113,7 +4162,7 @@
           <v:shape id="_x0000_i1032" type="#_x0000_t75" style="width:29.95pt;height:13.8pt" o:ole="">
             <v:imagedata r:id="rId28" o:title=""/>
           </v:shape>
-          <o:OLEObject Type="Embed" ProgID="Equation.DSMT4" ShapeID="_x0000_i1032" DrawAspect="Content" ObjectID="_1575876702" r:id="rId29"/>
+          <o:OLEObject Type="Embed" ProgID="Equation.DSMT4" ShapeID="_x0000_i1032" DrawAspect="Content" ObjectID="_1575893607" r:id="rId29"/>
         </w:object>
       </w:r>
       <w:r>
@@ -4143,6 +4192,15 @@
         </w:rPr>
         <w:t>קת מספיק על מנת לצמצם את הפערים</w:t>
       </w:r>
+      <w:r>
+        <w:rPr>
+          <w:rFonts w:hint="cs"/>
+          <w:rtl/>
+        </w:rPr>
+        <w:t xml:space="preserve"> ואף לאפשר לאלפא בטא לגבור על מינימקס</w:t>
+      </w:r>
+      <w:bookmarkStart w:id="0" w:name="_GoBack"/>
+      <w:bookmarkEnd w:id="0"/>
     </w:p>
     <w:sectPr>
       <w:pgSz w:w="12240" w:h="15840"/>

</xml_diff>

<commit_message>
Nadav made some aesthetic changes - no logical change
Signed-off-by: Yoni Bettan <ybettan@redhat.com>
</commit_message>
<xml_diff>
--- a/hw2/AI_HW2.docx
+++ b/hw2/AI_HW2.docx
@@ -1,6 +1,6 @@
 
 <file path=word/document.xml><?xml version="1.0" encoding="utf-8"?>
-<w:document xmlns:wpc="http://schemas.microsoft.com/office/word/2010/wordprocessingCanvas" xmlns:cx="http://schemas.microsoft.com/office/drawing/2014/chartex" xmlns:cx1="http://schemas.microsoft.com/office/drawing/2015/9/8/chartex" xmlns:cx2="http://schemas.microsoft.com/office/drawing/2015/10/21/chartex" xmlns:cx3="http://schemas.microsoft.com/office/drawing/2016/5/9/chartex" xmlns:cx4="http://schemas.microsoft.com/office/drawing/2016/5/10/chartex" xmlns:cx5="http://schemas.microsoft.com/office/drawing/2016/5/11/chartex" xmlns:cx6="http://schemas.microsoft.com/office/drawing/2016/5/12/chartex" xmlns:cx7="http://schemas.microsoft.com/office/drawing/2016/5/13/chartex" xmlns:cx8="http://schemas.microsoft.com/office/drawing/2016/5/14/chartex" xmlns:mc="http://schemas.openxmlformats.org/markup-compatibility/2006" xmlns:aink="http://schemas.microsoft.com/office/drawing/2016/ink" xmlns:am3d="http://schemas.microsoft.com/office/drawing/2017/model3d" xmlns:o="urn:schemas-microsoft-com:office:office" xmlns:r="http://schemas.openxmlformats.org/officeDocument/2006/relationships" xmlns:m="http://schemas.openxmlformats.org/officeDocument/2006/math" xmlns:v="urn:schemas-microsoft-com:vml" xmlns:wp14="http://schemas.microsoft.com/office/word/2010/wordprocessingDrawing" xmlns:wp="http://schemas.openxmlformats.org/drawingml/2006/wordprocessingDrawing" xmlns:w10="urn:schemas-microsoft-com:office:word" xmlns:w="http://schemas.openxmlformats.org/wordprocessingml/2006/main" xmlns:w14="http://schemas.microsoft.com/office/word/2010/wordml" xmlns:w15="http://schemas.microsoft.com/office/word/2012/wordml" xmlns:w16cid="http://schemas.microsoft.com/office/word/2016/wordml/cid" xmlns:w16se="http://schemas.microsoft.com/office/word/2015/wordml/symex" xmlns:wpg="http://schemas.microsoft.com/office/word/2010/wordprocessingGroup" xmlns:wpi="http://schemas.microsoft.com/office/word/2010/wordprocessingInk" xmlns:wne="http://schemas.microsoft.com/office/word/2006/wordml" xmlns:wps="http://schemas.microsoft.com/office/word/2010/wordprocessingShape" mc:Ignorable="w14 w15 w16se w16cid wp14">
+<w:document xmlns:wpc="http://schemas.microsoft.com/office/word/2010/wordprocessingCanvas" xmlns:mc="http://schemas.openxmlformats.org/markup-compatibility/2006" xmlns:o="urn:schemas-microsoft-com:office:office" xmlns:r="http://schemas.openxmlformats.org/officeDocument/2006/relationships" xmlns:m="http://schemas.openxmlformats.org/officeDocument/2006/math" xmlns:v="urn:schemas-microsoft-com:vml" xmlns:wp14="http://schemas.microsoft.com/office/word/2010/wordprocessingDrawing" xmlns:wp="http://schemas.openxmlformats.org/drawingml/2006/wordprocessingDrawing" xmlns:w10="urn:schemas-microsoft-com:office:word" xmlns:w="http://schemas.openxmlformats.org/wordprocessingml/2006/main" xmlns:w14="http://schemas.microsoft.com/office/word/2010/wordml" xmlns:w15="http://schemas.microsoft.com/office/word/2012/wordml" xmlns:wpg="http://schemas.microsoft.com/office/word/2010/wordprocessingGroup" xmlns:wpi="http://schemas.microsoft.com/office/word/2010/wordprocessingInk" xmlns:wne="http://schemas.microsoft.com/office/word/2006/wordml" xmlns:wps="http://schemas.microsoft.com/office/word/2010/wordprocessingShape" mc:Ignorable="w14 w15 wp14">
   <w:body>
     <w:p>
       <w:pPr>
@@ -324,7 +324,21 @@
           <w:rFonts w:hint="cs"/>
           <w:rtl/>
         </w:rPr>
-        <w:t>מטעמי אסטטיקה, הודבקו התוצאות עבור ריצת התכנית ללא הדפסות.</w:t>
+        <w:t xml:space="preserve">מטעמי </w:t>
+      </w:r>
+      <w:r>
+        <w:rPr>
+          <w:rFonts w:hint="cs"/>
+          <w:rtl/>
+        </w:rPr>
+        <w:t>אסתטיקה</w:t>
+      </w:r>
+      <w:r>
+        <w:rPr>
+          <w:rFonts w:hint="cs"/>
+          <w:rtl/>
+        </w:rPr>
+        <w:t>, הודבקו התוצאות עבור ריצת התכנית ללא הדפסות.</w:t>
       </w:r>
     </w:p>
     <w:p>
@@ -338,7 +352,6 @@
         <w:rPr>
           <w:noProof/>
           <w:rtl/>
-          <w:lang w:val="he-IL"/>
         </w:rPr>
         <w:drawing>
           <wp:anchor distT="0" distB="0" distL="114300" distR="114300" simplePos="0" relativeHeight="251661312" behindDoc="0" locked="0" layoutInCell="1" allowOverlap="1">
@@ -996,7 +1009,23 @@
           <w:rFonts w:hint="cs"/>
           <w:rtl/>
         </w:rPr>
-        <w:t>עבור מצב סופי היוריסטיקה תחזיר את הפרש משפר החיילים שלנו ושל היריב.</w:t>
+        <w:t>עבור מצב סופי היוריסטיקה תחזיר את הפרש מ</w:t>
+      </w:r>
+      <w:r>
+        <w:rPr>
+          <w:rFonts w:hint="cs"/>
+          <w:rtl/>
+        </w:rPr>
+        <w:t>ס</w:t>
+      </w:r>
+      <w:bookmarkStart w:id="0" w:name="_GoBack"/>
+      <w:bookmarkEnd w:id="0"/>
+      <w:r>
+        <w:rPr>
+          <w:rFonts w:hint="cs"/>
+          <w:rtl/>
+        </w:rPr>
+        <w:t>פר החיילים שלנו ושל היריב.</w:t>
       </w:r>
     </w:p>
     <w:p>
@@ -1101,7 +1130,21 @@
           <w:rFonts w:hint="cs"/>
           <w:rtl/>
         </w:rPr>
-        <w:t>) ולא פשוט להתחיל לספור באיזה מהלך אנחנו מבלי לשנות את נתוני המחלקה, אנו ניתן פאקטור זהה של 1 עבור כל 60 המהלכים בשלב זה.</w:t>
+        <w:t xml:space="preserve">) ולא פשוט להתחיל לספור באיזה מהלך אנחנו מבלי לשנות את נתוני המחלקה, אנו ניתן </w:t>
+      </w:r>
+      <w:r>
+        <w:rPr>
+          <w:rFonts w:hint="cs"/>
+          <w:rtl/>
+        </w:rPr>
+        <w:t>פקטור</w:t>
+      </w:r>
+      <w:r>
+        <w:rPr>
+          <w:rFonts w:hint="cs"/>
+          <w:rtl/>
+        </w:rPr>
+        <w:t xml:space="preserve"> זהה של 1 עבור כל 60 המהלכים בשלב זה.</w:t>
       </w:r>
     </w:p>
     <w:p>
@@ -1139,7 +1182,21 @@
           <w:rFonts w:hint="cs"/>
           <w:rtl/>
         </w:rPr>
-        <w:t>ב- 20 המהלכים הראשונים ניתן פאקטור 1.5 לטובת התנועה ו-0.5 לטובת הניקוד</w:t>
+        <w:t xml:space="preserve">ב- 20 המהלכים הראשונים ניתן </w:t>
+      </w:r>
+      <w:r>
+        <w:rPr>
+          <w:rFonts w:hint="cs"/>
+          <w:rtl/>
+        </w:rPr>
+        <w:t>פקטור</w:t>
+      </w:r>
+      <w:r>
+        <w:rPr>
+          <w:rFonts w:hint="cs"/>
+          <w:rtl/>
+        </w:rPr>
+        <w:t xml:space="preserve"> 1.5 לטובת התנועה ו-0.5 לטובת הניקוד</w:t>
       </w:r>
     </w:p>
     <w:p>
@@ -1156,7 +1213,21 @@
           <w:rFonts w:hint="cs"/>
           <w:rtl/>
         </w:rPr>
-        <w:t>ב- 20 המהלכים האמצעיים ניתן פאקטור 1 לשני המרכיבים</w:t>
+        <w:t xml:space="preserve">ב- 20 המהלכים האמצעיים ניתן </w:t>
+      </w:r>
+      <w:r>
+        <w:rPr>
+          <w:rFonts w:hint="cs"/>
+          <w:rtl/>
+        </w:rPr>
+        <w:t>פקטור</w:t>
+      </w:r>
+      <w:r>
+        <w:rPr>
+          <w:rFonts w:hint="cs"/>
+          <w:rtl/>
+        </w:rPr>
+        <w:t xml:space="preserve"> 1 לשני המרכיבים</w:t>
       </w:r>
     </w:p>
     <w:p>
@@ -1173,7 +1244,21 @@
           <w:rFonts w:hint="cs"/>
           <w:rtl/>
         </w:rPr>
-        <w:t>ב- 20 המהלכים האחרונים ניתן פאקטור 0.5 לטובת התנועה ו-1.5 לטובת הניקוד</w:t>
+        <w:t xml:space="preserve">ב- 20 המהלכים האחרונים ניתן </w:t>
+      </w:r>
+      <w:r>
+        <w:rPr>
+          <w:rFonts w:hint="cs"/>
+          <w:rtl/>
+        </w:rPr>
+        <w:t>פקטור</w:t>
+      </w:r>
+      <w:r>
+        <w:rPr>
+          <w:rFonts w:hint="cs"/>
+          <w:rtl/>
+        </w:rPr>
+        <w:t xml:space="preserve"> 0.5 לטובת התנועה ו-1.5 לטובת הניקוד</w:t>
       </w:r>
     </w:p>
     <w:p>
@@ -1265,10 +1350,10 @@
             <v:path o:extrusionok="f" gradientshapeok="t" o:connecttype="rect"/>
             <o:lock v:ext="edit" aspectratio="t"/>
           </v:shapetype>
-          <v:shape id="_x0000_i1025" type="#_x0000_t75" style="width:377.3pt;height:80.05pt" o:ole="">
+          <v:shape id="_x0000_i1025" type="#_x0000_t75" style="width:377.5pt;height:80.05pt" o:ole="">
             <v:imagedata r:id="rId10" o:title=""/>
           </v:shape>
-          <o:OLEObject Type="Embed" ProgID="Equation.DSMT4" ShapeID="_x0000_i1025" DrawAspect="Content" ObjectID="_1575893600" r:id="rId11"/>
+          <o:OLEObject Type="Embed" ProgID="Equation.DSMT4" ShapeID="_x0000_i1025" DrawAspect="Content" ObjectID="_1576163543" r:id="rId11"/>
         </w:object>
       </w:r>
       <w:r>
@@ -1311,10 +1396,10 @@
           <w:position w:val="-64"/>
         </w:rPr>
         <w:object w:dxaOrig="2940" w:dyaOrig="1400">
-          <v:shape id="_x0000_i1026" type="#_x0000_t75" style="width:146.9pt;height:70.25pt" o:ole="">
+          <v:shape id="_x0000_i1026" type="#_x0000_t75" style="width:146.8pt;height:70.35pt" o:ole="">
             <v:imagedata r:id="rId12" o:title=""/>
           </v:shape>
-          <o:OLEObject Type="Embed" ProgID="Equation.DSMT4" ShapeID="_x0000_i1026" DrawAspect="Content" ObjectID="_1575893601" r:id="rId13"/>
+          <o:OLEObject Type="Embed" ProgID="Equation.DSMT4" ShapeID="_x0000_i1026" DrawAspect="Content" ObjectID="_1576163544" r:id="rId13"/>
         </w:object>
       </w:r>
     </w:p>
@@ -1358,10 +1443,10 @@
           <w:position w:val="-14"/>
         </w:rPr>
         <w:object w:dxaOrig="6880" w:dyaOrig="400">
-          <v:shape id="_x0000_i1027" type="#_x0000_t75" style="width:343.85pt;height:20.15pt" o:ole="">
+          <v:shape id="_x0000_i1027" type="#_x0000_t75" style="width:343.9pt;height:20.3pt" o:ole="">
             <v:imagedata r:id="rId14" o:title=""/>
           </v:shape>
-          <o:OLEObject Type="Embed" ProgID="Equation.DSMT4" ShapeID="_x0000_i1027" DrawAspect="Content" ObjectID="_1575893602" r:id="rId15"/>
+          <o:OLEObject Type="Embed" ProgID="Equation.DSMT4" ShapeID="_x0000_i1027" DrawAspect="Content" ObjectID="_1576163545" r:id="rId15"/>
         </w:object>
       </w:r>
       <w:r>
@@ -1408,10 +1493,10 @@
           <w:position w:val="-10"/>
         </w:rPr>
         <w:object w:dxaOrig="2180" w:dyaOrig="320">
-          <v:shape id="_x0000_i1028" type="#_x0000_t75" style="width:108.85pt;height:16.15pt" o:ole="">
+          <v:shape id="_x0000_i1028" type="#_x0000_t75" style="width:108.95pt;height:16.1pt" o:ole="">
             <v:imagedata r:id="rId16" o:title=""/>
           </v:shape>
-          <o:OLEObject Type="Embed" ProgID="Equation.DSMT4" ShapeID="_x0000_i1028" DrawAspect="Content" ObjectID="_1575893603" r:id="rId17"/>
+          <o:OLEObject Type="Embed" ProgID="Equation.DSMT4" ShapeID="_x0000_i1028" DrawAspect="Content" ObjectID="_1576163546" r:id="rId17"/>
         </w:object>
       </w:r>
     </w:p>
@@ -1455,10 +1540,10 @@
           <w:position w:val="-10"/>
         </w:rPr>
         <w:object w:dxaOrig="3400" w:dyaOrig="320">
-          <v:shape id="_x0000_i1029" type="#_x0000_t75" style="width:170.5pt;height:16.15pt" o:ole="">
+          <v:shape id="_x0000_i1029" type="#_x0000_t75" style="width:170.4pt;height:16.1pt" o:ole="">
             <v:imagedata r:id="rId18" o:title=""/>
           </v:shape>
-          <o:OLEObject Type="Embed" ProgID="Equation.DSMT4" ShapeID="_x0000_i1029" DrawAspect="Content" ObjectID="_1575893604" r:id="rId19"/>
+          <o:OLEObject Type="Embed" ProgID="Equation.DSMT4" ShapeID="_x0000_i1029" DrawAspect="Content" ObjectID="_1576163547" r:id="rId19"/>
         </w:object>
       </w:r>
     </w:p>
@@ -1521,7 +1606,6 @@
         <w:rPr>
           <w:noProof/>
           <w:rtl/>
-          <w:lang w:val="he-IL"/>
         </w:rPr>
         <w:lastRenderedPageBreak/>
         <w:drawing>
@@ -1792,7 +1876,21 @@
           <w:rFonts w:hint="cs"/>
           <w:rtl/>
         </w:rPr>
-        <w:t>ברור שהאלגוריתם מינימקס ומינימקס עם גיזום אלפא-בטא מחזיר את אותו ערך, הרי הגיזום אמור לייעל את זמן החיפוש אך לא אמות לפגוע בנכונות של אלגוריתם ללא גיזום.</w:t>
+        <w:t>ברור שהאלגוריתם מינימקס ומינימקס עם גיזום אלפא-בטא מחזיר את אותו ערך, הרי הגיזום אמור לייעל את זמן החיפוש אך לא אמו</w:t>
+      </w:r>
+      <w:r>
+        <w:rPr>
+          <w:rFonts w:hint="cs"/>
+          <w:rtl/>
+        </w:rPr>
+        <w:t>ר</w:t>
+      </w:r>
+      <w:r>
+        <w:rPr>
+          <w:rFonts w:hint="cs"/>
+          <w:rtl/>
+        </w:rPr>
+        <w:t xml:space="preserve"> לפגוע בנכונות של אלגוריתם ללא גיזום.</w:t>
       </w:r>
     </w:p>
     <w:p>
@@ -2608,10 +2706,10 @@
           <w:position w:val="-6"/>
         </w:rPr>
         <w:object w:dxaOrig="480" w:dyaOrig="279">
-          <v:shape id="_x0000_i1030" type="#_x0000_t75" style="width:24.2pt;height:13.8pt" o:ole="">
+          <v:shape id="_x0000_i1030" type="#_x0000_t75" style="width:24.2pt;height:13.9pt" o:ole="">
             <v:imagedata r:id="rId22" o:title=""/>
           </v:shape>
-          <o:OLEObject Type="Embed" ProgID="Equation.DSMT4" ShapeID="_x0000_i1030" DrawAspect="Content" ObjectID="_1575893605" r:id="rId23"/>
+          <o:OLEObject Type="Embed" ProgID="Equation.DSMT4" ShapeID="_x0000_i1030" DrawAspect="Content" ObjectID="_1576163548" r:id="rId23"/>
         </w:object>
       </w:r>
       <w:r>
@@ -2899,10 +2997,10 @@
           <w:position w:val="-6"/>
         </w:rPr>
         <w:object w:dxaOrig="800" w:dyaOrig="279">
-          <v:shape id="_x0000_i1031" type="#_x0000_t75" style="width:39.75pt;height:13.8pt" o:ole="">
+          <v:shape id="_x0000_i1031" type="#_x0000_t75" style="width:39.75pt;height:13.9pt" o:ole="">
             <v:imagedata r:id="rId24" o:title=""/>
           </v:shape>
-          <o:OLEObject Type="Embed" ProgID="Equation.DSMT4" ShapeID="_x0000_i1031" DrawAspect="Content" ObjectID="_1575893606" r:id="rId25"/>
+          <o:OLEObject Type="Embed" ProgID="Equation.DSMT4" ShapeID="_x0000_i1031" DrawAspect="Content" ObjectID="_1576163549" r:id="rId25"/>
         </w:object>
       </w:r>
       <w:r>
@@ -3964,7 +4062,21 @@
           <w:rFonts w:hint="cs"/>
           <w:rtl/>
         </w:rPr>
-        <w:t xml:space="preserve"> נותן פתרון מיודע יותר, כלומר מחפש עמוק יותר בכל איטרציה ולכן במידה והיורסטיקה אינה נותנת אמדן איכותי למצב המשחק, פער זה רק יגדל עם עומק החיפוש.</w:t>
+        <w:t xml:space="preserve"> נותן פתרון מיודע יותר, כלומר מחפש עמוק יותר בכל איטרציה ולכן במידה והיורסטיקה אינה נותנת א</w:t>
+      </w:r>
+      <w:r>
+        <w:rPr>
+          <w:rFonts w:hint="cs"/>
+          <w:rtl/>
+        </w:rPr>
+        <w:t>ו</w:t>
+      </w:r>
+      <w:r>
+        <w:rPr>
+          <w:rFonts w:hint="cs"/>
+          <w:rtl/>
+        </w:rPr>
+        <w:t>מדן איכותי למצב המשחק, פער זה רק יגדל עם עומק החיפוש.</w:t>
       </w:r>
     </w:p>
     <w:p>
@@ -4059,7 +4171,42 @@
           <w:rFonts w:hint="cs"/>
           <w:rtl/>
         </w:rPr>
-        <w:t xml:space="preserve"> אמדן דיי קרוב לתוצאה האמיתית שכן במצב סופי כך נבדקת התוצאה.</w:t>
+        <w:t xml:space="preserve"> </w:t>
+      </w:r>
+      <w:r>
+        <w:rPr>
+          <w:rFonts w:hint="cs"/>
+          <w:rtl/>
+        </w:rPr>
+        <w:t>אומד</w:t>
+      </w:r>
+      <w:r>
+        <w:rPr>
+          <w:rFonts w:hint="eastAsia"/>
+          <w:rtl/>
+        </w:rPr>
+        <w:t>ן</w:t>
+      </w:r>
+      <w:r>
+        <w:rPr>
+          <w:rFonts w:hint="cs"/>
+          <w:rtl/>
+        </w:rPr>
+        <w:t xml:space="preserve"> דיי קרוב לתוצאה </w:t>
+      </w:r>
+      <w:r>
+        <w:rPr>
+          <w:rFonts w:hint="cs"/>
+          <w:rtl/>
+        </w:rPr>
+        <w:t>האמתית</w:t>
+      </w:r>
+      <w:r>
+        <w:rPr>
+          <w:rFonts w:hint="cs"/>
+          <w:rtl/>
+        </w:rPr>
+        <w:t xml:space="preserve"> שכן במצב סופי כך נבדקת התוצאה.</w:t>
       </w:r>
     </w:p>
     <w:p>
@@ -4159,10 +4306,10 @@
           <w:position w:val="-6"/>
         </w:rPr>
         <w:object w:dxaOrig="600" w:dyaOrig="279">
-          <v:shape id="_x0000_i1032" type="#_x0000_t75" style="width:29.95pt;height:13.8pt" o:ole="">
+          <v:shape id="_x0000_i1032" type="#_x0000_t75" style="width:30pt;height:13.9pt" o:ole="">
             <v:imagedata r:id="rId28" o:title=""/>
           </v:shape>
-          <o:OLEObject Type="Embed" ProgID="Equation.DSMT4" ShapeID="_x0000_i1032" DrawAspect="Content" ObjectID="_1575893607" r:id="rId29"/>
+          <o:OLEObject Type="Embed" ProgID="Equation.DSMT4" ShapeID="_x0000_i1032" DrawAspect="Content" ObjectID="_1576163550" r:id="rId29"/>
         </w:object>
       </w:r>
       <w:r>
@@ -4199,8 +4346,6 @@
         </w:rPr>
         <w:t xml:space="preserve"> ואף לאפשר לאלפא בטא לגבור על מינימקס</w:t>
       </w:r>
-      <w:bookmarkStart w:id="0" w:name="_GoBack"/>
-      <w:bookmarkEnd w:id="0"/>
     </w:p>
     <w:sectPr>
       <w:pgSz w:w="12240" w:h="15840"/>
@@ -4213,7 +4358,7 @@
 </file>
 
 <file path=word/endnotes.xml><?xml version="1.0" encoding="utf-8"?>
-<w:endnotes xmlns:wpc="http://schemas.microsoft.com/office/word/2010/wordprocessingCanvas" xmlns:cx="http://schemas.microsoft.com/office/drawing/2014/chartex" xmlns:cx1="http://schemas.microsoft.com/office/drawing/2015/9/8/chartex" xmlns:cx2="http://schemas.microsoft.com/office/drawing/2015/10/21/chartex" xmlns:cx3="http://schemas.microsoft.com/office/drawing/2016/5/9/chartex" xmlns:cx4="http://schemas.microsoft.com/office/drawing/2016/5/10/chartex" xmlns:cx5="http://schemas.microsoft.com/office/drawing/2016/5/11/chartex" xmlns:cx6="http://schemas.microsoft.com/office/drawing/2016/5/12/chartex" xmlns:cx7="http://schemas.microsoft.com/office/drawing/2016/5/13/chartex" xmlns:cx8="http://schemas.microsoft.com/office/drawing/2016/5/14/chartex" xmlns:mc="http://schemas.openxmlformats.org/markup-compatibility/2006" xmlns:aink="http://schemas.microsoft.com/office/drawing/2016/ink" xmlns:am3d="http://schemas.microsoft.com/office/drawing/2017/model3d" xmlns:o="urn:schemas-microsoft-com:office:office" xmlns:r="http://schemas.openxmlformats.org/officeDocument/2006/relationships" xmlns:m="http://schemas.openxmlformats.org/officeDocument/2006/math" xmlns:v="urn:schemas-microsoft-com:vml" xmlns:wp14="http://schemas.microsoft.com/office/word/2010/wordprocessingDrawing" xmlns:wp="http://schemas.openxmlformats.org/drawingml/2006/wordprocessingDrawing" xmlns:w10="urn:schemas-microsoft-com:office:word" xmlns:w="http://schemas.openxmlformats.org/wordprocessingml/2006/main" xmlns:w14="http://schemas.microsoft.com/office/word/2010/wordml" xmlns:w15="http://schemas.microsoft.com/office/word/2012/wordml" xmlns:w16cid="http://schemas.microsoft.com/office/word/2016/wordml/cid" xmlns:w16se="http://schemas.microsoft.com/office/word/2015/wordml/symex" xmlns:wpg="http://schemas.microsoft.com/office/word/2010/wordprocessingGroup" xmlns:wpi="http://schemas.microsoft.com/office/word/2010/wordprocessingInk" xmlns:wne="http://schemas.microsoft.com/office/word/2006/wordml" xmlns:wps="http://schemas.microsoft.com/office/word/2010/wordprocessingShape" mc:Ignorable="w14 w15 w16se w16cid wp14">
+<w:endnotes xmlns:wpc="http://schemas.microsoft.com/office/word/2010/wordprocessingCanvas" xmlns:mc="http://schemas.openxmlformats.org/markup-compatibility/2006" xmlns:o="urn:schemas-microsoft-com:office:office" xmlns:r="http://schemas.openxmlformats.org/officeDocument/2006/relationships" xmlns:m="http://schemas.openxmlformats.org/officeDocument/2006/math" xmlns:v="urn:schemas-microsoft-com:vml" xmlns:wp14="http://schemas.microsoft.com/office/word/2010/wordprocessingDrawing" xmlns:wp="http://schemas.openxmlformats.org/drawingml/2006/wordprocessingDrawing" xmlns:w10="urn:schemas-microsoft-com:office:word" xmlns:w="http://schemas.openxmlformats.org/wordprocessingml/2006/main" xmlns:w14="http://schemas.microsoft.com/office/word/2010/wordml" xmlns:w15="http://schemas.microsoft.com/office/word/2012/wordml" xmlns:wpg="http://schemas.microsoft.com/office/word/2010/wordprocessingGroup" xmlns:wpi="http://schemas.microsoft.com/office/word/2010/wordprocessingInk" xmlns:wne="http://schemas.microsoft.com/office/word/2006/wordml" xmlns:wps="http://schemas.microsoft.com/office/word/2010/wordprocessingShape" mc:Ignorable="w14 w15 wp14">
   <w:endnote w:type="separator" w:id="-1">
     <w:p>
       <w:pPr>
@@ -4238,7 +4383,7 @@
 </file>
 
 <file path=word/footnotes.xml><?xml version="1.0" encoding="utf-8"?>
-<w:footnotes xmlns:wpc="http://schemas.microsoft.com/office/word/2010/wordprocessingCanvas" xmlns:cx="http://schemas.microsoft.com/office/drawing/2014/chartex" xmlns:cx1="http://schemas.microsoft.com/office/drawing/2015/9/8/chartex" xmlns:cx2="http://schemas.microsoft.com/office/drawing/2015/10/21/chartex" xmlns:cx3="http://schemas.microsoft.com/office/drawing/2016/5/9/chartex" xmlns:cx4="http://schemas.microsoft.com/office/drawing/2016/5/10/chartex" xmlns:cx5="http://schemas.microsoft.com/office/drawing/2016/5/11/chartex" xmlns:cx6="http://schemas.microsoft.com/office/drawing/2016/5/12/chartex" xmlns:cx7="http://schemas.microsoft.com/office/drawing/2016/5/13/chartex" xmlns:cx8="http://schemas.microsoft.com/office/drawing/2016/5/14/chartex" xmlns:mc="http://schemas.openxmlformats.org/markup-compatibility/2006" xmlns:aink="http://schemas.microsoft.com/office/drawing/2016/ink" xmlns:am3d="http://schemas.microsoft.com/office/drawing/2017/model3d" xmlns:o="urn:schemas-microsoft-com:office:office" xmlns:r="http://schemas.openxmlformats.org/officeDocument/2006/relationships" xmlns:m="http://schemas.openxmlformats.org/officeDocument/2006/math" xmlns:v="urn:schemas-microsoft-com:vml" xmlns:wp14="http://schemas.microsoft.com/office/word/2010/wordprocessingDrawing" xmlns:wp="http://schemas.openxmlformats.org/drawingml/2006/wordprocessingDrawing" xmlns:w10="urn:schemas-microsoft-com:office:word" xmlns:w="http://schemas.openxmlformats.org/wordprocessingml/2006/main" xmlns:w14="http://schemas.microsoft.com/office/word/2010/wordml" xmlns:w15="http://schemas.microsoft.com/office/word/2012/wordml" xmlns:w16cid="http://schemas.microsoft.com/office/word/2016/wordml/cid" xmlns:w16se="http://schemas.microsoft.com/office/word/2015/wordml/symex" xmlns:wpg="http://schemas.microsoft.com/office/word/2010/wordprocessingGroup" xmlns:wpi="http://schemas.microsoft.com/office/word/2010/wordprocessingInk" xmlns:wne="http://schemas.microsoft.com/office/word/2006/wordml" xmlns:wps="http://schemas.microsoft.com/office/word/2010/wordprocessingShape" mc:Ignorable="w14 w15 w16se w16cid wp14">
+<w:footnotes xmlns:wpc="http://schemas.microsoft.com/office/word/2010/wordprocessingCanvas" xmlns:mc="http://schemas.openxmlformats.org/markup-compatibility/2006" xmlns:o="urn:schemas-microsoft-com:office:office" xmlns:r="http://schemas.openxmlformats.org/officeDocument/2006/relationships" xmlns:m="http://schemas.openxmlformats.org/officeDocument/2006/math" xmlns:v="urn:schemas-microsoft-com:vml" xmlns:wp14="http://schemas.microsoft.com/office/word/2010/wordprocessingDrawing" xmlns:wp="http://schemas.openxmlformats.org/drawingml/2006/wordprocessingDrawing" xmlns:w10="urn:schemas-microsoft-com:office:word" xmlns:w="http://schemas.openxmlformats.org/wordprocessingml/2006/main" xmlns:w14="http://schemas.microsoft.com/office/word/2010/wordml" xmlns:w15="http://schemas.microsoft.com/office/word/2012/wordml" xmlns:wpg="http://schemas.microsoft.com/office/word/2010/wordprocessingGroup" xmlns:wpi="http://schemas.microsoft.com/office/word/2010/wordprocessingInk" xmlns:wne="http://schemas.microsoft.com/office/word/2006/wordml" xmlns:wps="http://schemas.microsoft.com/office/word/2010/wordprocessingShape" mc:Ignorable="w14 w15 wp14">
   <w:footnote w:type="separator" w:id="-1">
     <w:p>
       <w:pPr>
@@ -4263,7 +4408,7 @@
 </file>
 
 <file path=word/numbering.xml><?xml version="1.0" encoding="utf-8"?>
-<w:numbering xmlns:wpc="http://schemas.microsoft.com/office/word/2010/wordprocessingCanvas" xmlns:cx="http://schemas.microsoft.com/office/drawing/2014/chartex" xmlns:cx1="http://schemas.microsoft.com/office/drawing/2015/9/8/chartex" xmlns:cx2="http://schemas.microsoft.com/office/drawing/2015/10/21/chartex" xmlns:cx3="http://schemas.microsoft.com/office/drawing/2016/5/9/chartex" xmlns:cx4="http://schemas.microsoft.com/office/drawing/2016/5/10/chartex" xmlns:cx5="http://schemas.microsoft.com/office/drawing/2016/5/11/chartex" xmlns:cx6="http://schemas.microsoft.com/office/drawing/2016/5/12/chartex" xmlns:cx7="http://schemas.microsoft.com/office/drawing/2016/5/13/chartex" xmlns:cx8="http://schemas.microsoft.com/office/drawing/2016/5/14/chartex" xmlns:mc="http://schemas.openxmlformats.org/markup-compatibility/2006" xmlns:aink="http://schemas.microsoft.com/office/drawing/2016/ink" xmlns:am3d="http://schemas.microsoft.com/office/drawing/2017/model3d" xmlns:o="urn:schemas-microsoft-com:office:office" xmlns:r="http://schemas.openxmlformats.org/officeDocument/2006/relationships" xmlns:m="http://schemas.openxmlformats.org/officeDocument/2006/math" xmlns:v="urn:schemas-microsoft-com:vml" xmlns:wp14="http://schemas.microsoft.com/office/word/2010/wordprocessingDrawing" xmlns:wp="http://schemas.openxmlformats.org/drawingml/2006/wordprocessingDrawing" xmlns:w10="urn:schemas-microsoft-com:office:word" xmlns:w="http://schemas.openxmlformats.org/wordprocessingml/2006/main" xmlns:w14="http://schemas.microsoft.com/office/word/2010/wordml" xmlns:w15="http://schemas.microsoft.com/office/word/2012/wordml" xmlns:w16cid="http://schemas.microsoft.com/office/word/2016/wordml/cid" xmlns:w16se="http://schemas.microsoft.com/office/word/2015/wordml/symex" xmlns:wpg="http://schemas.microsoft.com/office/word/2010/wordprocessingGroup" xmlns:wpi="http://schemas.microsoft.com/office/word/2010/wordprocessingInk" xmlns:wne="http://schemas.microsoft.com/office/word/2006/wordml" xmlns:wps="http://schemas.microsoft.com/office/word/2010/wordprocessingShape" mc:Ignorable="w14 w15 w16se w16cid wp14">
+<w:numbering xmlns:wpc="http://schemas.microsoft.com/office/word/2010/wordprocessingCanvas" xmlns:mc="http://schemas.openxmlformats.org/markup-compatibility/2006" xmlns:o="urn:schemas-microsoft-com:office:office" xmlns:r="http://schemas.openxmlformats.org/officeDocument/2006/relationships" xmlns:m="http://schemas.openxmlformats.org/officeDocument/2006/math" xmlns:v="urn:schemas-microsoft-com:vml" xmlns:wp14="http://schemas.microsoft.com/office/word/2010/wordprocessingDrawing" xmlns:wp="http://schemas.openxmlformats.org/drawingml/2006/wordprocessingDrawing" xmlns:w10="urn:schemas-microsoft-com:office:word" xmlns:w="http://schemas.openxmlformats.org/wordprocessingml/2006/main" xmlns:w14="http://schemas.microsoft.com/office/word/2010/wordml" xmlns:w15="http://schemas.microsoft.com/office/word/2012/wordml" xmlns:wpg="http://schemas.microsoft.com/office/word/2010/wordprocessingGroup" xmlns:wpi="http://schemas.microsoft.com/office/word/2010/wordprocessingInk" xmlns:wne="http://schemas.microsoft.com/office/word/2006/wordml" xmlns:wps="http://schemas.microsoft.com/office/word/2010/wordprocessingShape" mc:Ignorable="w14 w15 wp14">
   <w:abstractNum w:abstractNumId="0" w15:restartNumberingAfterBreak="0">
     <w:nsid w:val="168813C9"/>
     <w:multiLevelType w:val="hybridMultilevel"/>
@@ -5075,7 +5220,7 @@
 </file>
 
 <file path=word/styles.xml><?xml version="1.0" encoding="utf-8"?>
-<w:styles xmlns:mc="http://schemas.openxmlformats.org/markup-compatibility/2006" xmlns:r="http://schemas.openxmlformats.org/officeDocument/2006/relationships" xmlns:w="http://schemas.openxmlformats.org/wordprocessingml/2006/main" xmlns:w14="http://schemas.microsoft.com/office/word/2010/wordml" xmlns:w15="http://schemas.microsoft.com/office/word/2012/wordml" xmlns:w16cid="http://schemas.microsoft.com/office/word/2016/wordml/cid" xmlns:w16se="http://schemas.microsoft.com/office/word/2015/wordml/symex" mc:Ignorable="w14 w15 w16se w16cid">
+<w:styles xmlns:mc="http://schemas.openxmlformats.org/markup-compatibility/2006" xmlns:r="http://schemas.openxmlformats.org/officeDocument/2006/relationships" xmlns:w="http://schemas.openxmlformats.org/wordprocessingml/2006/main" xmlns:w14="http://schemas.microsoft.com/office/word/2010/wordml" xmlns:w15="http://schemas.microsoft.com/office/word/2012/wordml" mc:Ignorable="w14 w15">
   <w:docDefaults>
     <w:rPrDefault>
       <w:rPr>
@@ -5091,7 +5236,7 @@
       </w:pPr>
     </w:pPrDefault>
   </w:docDefaults>
-  <w:latentStyles w:defLockedState="0" w:defUIPriority="99" w:defSemiHidden="0" w:defUnhideWhenUsed="0" w:defQFormat="0" w:count="375">
+  <w:latentStyles w:defLockedState="0" w:defUIPriority="99" w:defSemiHidden="0" w:defUnhideWhenUsed="0" w:defQFormat="0" w:count="371">
     <w:lsdException w:name="Normal" w:uiPriority="0" w:qFormat="1"/>
     <w:lsdException w:name="heading 1" w:uiPriority="9" w:qFormat="1"/>
     <w:lsdException w:name="heading 2" w:semiHidden="1" w:uiPriority="9" w:unhideWhenUsed="1" w:qFormat="1"/>
@@ -5463,10 +5608,6 @@
     <w:lsdException w:name="List Table 5 Dark Accent 6" w:uiPriority="50"/>
     <w:lsdException w:name="List Table 6 Colorful Accent 6" w:uiPriority="51"/>
     <w:lsdException w:name="List Table 7 Colorful Accent 6" w:uiPriority="52"/>
-    <w:lsdException w:name="Mention" w:semiHidden="1" w:unhideWhenUsed="1"/>
-    <w:lsdException w:name="Smart Hyperlink" w:semiHidden="1" w:unhideWhenUsed="1"/>
-    <w:lsdException w:name="Hashtag" w:semiHidden="1" w:unhideWhenUsed="1"/>
-    <w:lsdException w:name="Unresolved Mention" w:semiHidden="1" w:unhideWhenUsed="1"/>
   </w:latentStyles>
   <w:style w:type="paragraph" w:default="1" w:styleId="a">
     <w:name w:val="Normal"/>

</xml_diff>